<commit_message>
quiz minigame + doc
</commit_message>
<xml_diff>
--- a/Documentation/SEP4 - Serious Game - Project Report.docx
+++ b/Documentation/SEP4 - Serious Game - Project Report.docx
@@ -1901,15 +1901,7 @@
         <w:rPr>
           <w:i/>
         </w:rPr>
-        <w:t>finish</w:t>
-      </w:r>
-      <w:bookmarkStart w:id="76" w:name="_GoBack"/>
-      <w:bookmarkEnd w:id="76"/>
-      <w:r>
-        <w:rPr>
-          <w:i/>
-        </w:rPr>
-        <w:t xml:space="preserve"> the level.</w:t>
+        <w:t>finish the level.</w:t>
       </w:r>
     </w:p>
     <w:p>
@@ -1924,7 +1916,7 @@
           <w:szCs w:val="40"/>
         </w:rPr>
       </w:pPr>
-      <w:bookmarkStart w:id="77" w:name="_Toc515473116"/>
+      <w:bookmarkStart w:id="76" w:name="_Toc515473116"/>
       <w:r>
         <w:rPr>
           <w:szCs w:val="40"/>
@@ -1932,7 +1924,7 @@
         <w:lastRenderedPageBreak/>
         <w:t>Introduction</w:t>
       </w:r>
-      <w:bookmarkEnd w:id="77"/>
+      <w:bookmarkEnd w:id="76"/>
     </w:p>
     <w:p>
       <w:pPr>
@@ -2042,9 +2034,9 @@
           <w:szCs w:val="40"/>
         </w:rPr>
       </w:pPr>
-      <w:bookmarkStart w:id="78" w:name="_Toc515473117"/>
-      <w:bookmarkStart w:id="79" w:name="_Toc514085861"/>
-      <w:bookmarkStart w:id="80" w:name="_Toc514085860"/>
+      <w:bookmarkStart w:id="77" w:name="_Toc515473117"/>
+      <w:bookmarkStart w:id="78" w:name="_Toc514085861"/>
+      <w:bookmarkStart w:id="79" w:name="_Toc514085860"/>
       <w:r>
         <w:rPr>
           <w:szCs w:val="40"/>
@@ -2052,7 +2044,7 @@
         <w:lastRenderedPageBreak/>
         <w:t>Requirements</w:t>
       </w:r>
-      <w:bookmarkEnd w:id="78"/>
+      <w:bookmarkEnd w:id="77"/>
     </w:p>
     <w:p>
       <w:pPr>
@@ -2419,7 +2411,7 @@
       </w:pPr>
     </w:p>
     <w:p/>
-    <w:bookmarkEnd w:id="79"/>
+    <w:bookmarkEnd w:id="78"/>
     <w:p>
       <w:pPr>
         <w:rPr>
@@ -2444,8 +2436,8 @@
           <w:szCs w:val="40"/>
         </w:rPr>
       </w:pPr>
-      <w:bookmarkStart w:id="81" w:name="_Toc515473118"/>
-      <w:bookmarkEnd w:id="80"/>
+      <w:bookmarkStart w:id="80" w:name="_Toc515473118"/>
+      <w:bookmarkEnd w:id="79"/>
       <w:r>
         <w:rPr>
           <w:szCs w:val="40"/>
@@ -2453,17 +2445,17 @@
         <w:lastRenderedPageBreak/>
         <w:t>Analysis</w:t>
       </w:r>
+      <w:bookmarkEnd w:id="80"/>
+    </w:p>
+    <w:p>
+      <w:pPr>
+        <w:pStyle w:val="Nadpis2"/>
+      </w:pPr>
+      <w:bookmarkStart w:id="81" w:name="_Toc515473119"/>
+      <w:r>
+        <w:t>Use case diagram</w:t>
+      </w:r>
       <w:bookmarkEnd w:id="81"/>
-    </w:p>
-    <w:p>
-      <w:pPr>
-        <w:pStyle w:val="Nadpis2"/>
-      </w:pPr>
-      <w:bookmarkStart w:id="82" w:name="_Toc515473119"/>
-      <w:r>
-        <w:t>Use case diagram</w:t>
-      </w:r>
-      <w:bookmarkEnd w:id="82"/>
     </w:p>
     <w:p>
       <w:pPr>
@@ -2541,27 +2533,14 @@
       <w:r>
         <w:t xml:space="preserve">Figure </w:t>
       </w:r>
-      <w:r>
-        <w:fldChar w:fldCharType="begin"/>
-      </w:r>
-      <w:r>
-        <w:instrText xml:space="preserve"> SEQ Figure \* ARABIC </w:instrText>
-      </w:r>
-      <w:r>
-        <w:fldChar w:fldCharType="separate"/>
-      </w:r>
-      <w:r>
-        <w:rPr>
-          <w:noProof/>
-        </w:rPr>
-        <w:t>1</w:t>
-      </w:r>
-      <w:r>
-        <w:rPr>
-          <w:noProof/>
-        </w:rPr>
-        <w:fldChar w:fldCharType="end"/>
-      </w:r>
+      <w:fldSimple w:instr=" SEQ Figure \* ARABIC ">
+        <w:r>
+          <w:rPr>
+            <w:noProof/>
+          </w:rPr>
+          <w:t>1</w:t>
+        </w:r>
+      </w:fldSimple>
       <w:r>
         <w:t>: USE CASE DIAGRAM</w:t>
       </w:r>
@@ -2589,23 +2568,23 @@
           <w:docGrid w:linePitch="360"/>
         </w:sectPr>
       </w:pPr>
-      <w:bookmarkStart w:id="83" w:name="_Toc515473120"/>
+      <w:bookmarkStart w:id="82" w:name="_Toc515473120"/>
       <w:r>
         <w:lastRenderedPageBreak/>
         <w:t>Use case description</w:t>
       </w:r>
-      <w:bookmarkEnd w:id="83"/>
+      <w:bookmarkEnd w:id="82"/>
     </w:p>
     <w:p>
       <w:pPr>
         <w:pStyle w:val="Nadpis2"/>
       </w:pPr>
-      <w:bookmarkStart w:id="84" w:name="_Toc515473121"/>
+      <w:bookmarkStart w:id="83" w:name="_Toc515473121"/>
       <w:r>
         <w:lastRenderedPageBreak/>
         <w:t>Domain model</w:t>
       </w:r>
-      <w:bookmarkEnd w:id="84"/>
+      <w:bookmarkEnd w:id="83"/>
     </w:p>
     <w:p>
       <w:pPr>
@@ -2683,12 +2662,98 @@
       <w:pPr>
         <w:pStyle w:val="Nadpis1"/>
       </w:pPr>
-      <w:bookmarkStart w:id="85" w:name="_Toc515473122"/>
+      <w:bookmarkStart w:id="84" w:name="_Toc515473122"/>
       <w:r>
         <w:lastRenderedPageBreak/>
         <w:t>Design</w:t>
       </w:r>
+      <w:bookmarkEnd w:id="84"/>
+    </w:p>
+    <w:p>
+      <w:pPr>
+        <w:spacing w:before="300" w:line="276" w:lineRule="auto"/>
+      </w:pPr>
+      <w:r>
+        <w:rPr>
+          <w:rStyle w:val="style-scope"/>
+        </w:rPr>
+        <w:t>We have decided to make a game, which will be appealing to young people and will convince them to train their memory. We will use Unity 5 to implement it since it is game engine we are most familiar with and will suffice our needs. We will make a 3D game with third-person controls. We have decided to do so because this type of games is quite popular in young generations and will help us in engaging them to play.</w:t>
+      </w:r>
+    </w:p>
+    <w:p>
+      <w:pPr>
+        <w:pStyle w:val="Nadpis2"/>
+      </w:pPr>
+      <w:bookmarkStart w:id="85" w:name="_Toc515472891"/>
+      <w:bookmarkStart w:id="86" w:name="_Toc515473123"/>
+      <w:r>
+        <w:t>Architecture</w:t>
+      </w:r>
       <w:bookmarkEnd w:id="85"/>
+      <w:bookmarkEnd w:id="86"/>
+    </w:p>
+    <w:p/>
+    <w:p>
+      <w:pPr>
+        <w:pStyle w:val="Nadpis2"/>
+      </w:pPr>
+      <w:bookmarkStart w:id="87" w:name="_Toc515472892"/>
+      <w:bookmarkStart w:id="88" w:name="_Toc515473124"/>
+      <w:r>
+        <w:t>Technologies</w:t>
+      </w:r>
+      <w:bookmarkEnd w:id="87"/>
+      <w:bookmarkEnd w:id="88"/>
+    </w:p>
+    <w:p>
+      <w:pPr>
+        <w:pStyle w:val="Nadpis2"/>
+      </w:pPr>
+      <w:bookmarkStart w:id="89" w:name="_Toc515472893"/>
+      <w:bookmarkStart w:id="90" w:name="_Toc515473125"/>
+      <w:r>
+        <w:t>Design patterns</w:t>
+      </w:r>
+      <w:bookmarkEnd w:id="89"/>
+      <w:bookmarkEnd w:id="90"/>
+    </w:p>
+    <w:p>
+      <w:pPr>
+        <w:pStyle w:val="Nadpis2"/>
+      </w:pPr>
+      <w:bookmarkStart w:id="91" w:name="_Toc515472894"/>
+      <w:bookmarkStart w:id="92" w:name="_Toc515473126"/>
+      <w:r>
+        <w:t>Class diagrams</w:t>
+      </w:r>
+      <w:bookmarkEnd w:id="91"/>
+      <w:bookmarkEnd w:id="92"/>
+    </w:p>
+    <w:p>
+      <w:r>
+        <w:br w:type="page"/>
+      </w:r>
+    </w:p>
+    <w:p>
+      <w:pPr>
+        <w:pStyle w:val="Nadpis2"/>
+      </w:pPr>
+      <w:bookmarkStart w:id="93" w:name="_Toc515472895"/>
+      <w:bookmarkStart w:id="94" w:name="_Toc515473127"/>
+      <w:r>
+        <w:lastRenderedPageBreak/>
+        <w:t>Interaction diagrams</w:t>
+      </w:r>
+      <w:bookmarkEnd w:id="93"/>
+      <w:bookmarkEnd w:id="94"/>
+    </w:p>
+    <w:p>
+      <w:pPr>
+        <w:spacing w:before="300"/>
+      </w:pPr>
+      <w:r>
+        <w:t>Activity diagram</w:t>
+      </w:r>
     </w:p>
     <w:p>
       <w:pPr>
@@ -2698,67 +2763,175 @@
         <w:rPr>
           <w:rStyle w:val="style-scope"/>
         </w:rPr>
-        <w:t>We have decided to make a game, which will be appealing to young people and will convince them to train their memory. We will use Unity 5 to implement it since it is game engine we are most familiar with and will suffice our needs. We will make a 3D game with third-person controls. We have decided to do so because this type of games is quite popular in young generations and will help us in engaging them to play.</w:t>
-      </w:r>
-    </w:p>
-    <w:p>
-      <w:pPr>
-        <w:pStyle w:val="Nadpis2"/>
-      </w:pPr>
-      <w:bookmarkStart w:id="86" w:name="_Toc515472891"/>
-      <w:bookmarkStart w:id="87" w:name="_Toc515473123"/>
-      <w:r>
-        <w:t>Architecture</w:t>
-      </w:r>
-      <w:bookmarkEnd w:id="86"/>
-      <w:bookmarkEnd w:id="87"/>
-    </w:p>
-    <w:p>
-      <w:pPr>
-        <w:pStyle w:val="Nadpis2"/>
-      </w:pPr>
-      <w:bookmarkStart w:id="88" w:name="_Toc515472892"/>
-      <w:bookmarkStart w:id="89" w:name="_Toc515473124"/>
-      <w:r>
-        <w:t>Technologies</w:t>
-      </w:r>
-      <w:bookmarkEnd w:id="88"/>
-      <w:bookmarkEnd w:id="89"/>
-    </w:p>
-    <w:p>
-      <w:pPr>
-        <w:pStyle w:val="Nadpis2"/>
-      </w:pPr>
-      <w:bookmarkStart w:id="90" w:name="_Toc515472893"/>
-      <w:bookmarkStart w:id="91" w:name="_Toc515473125"/>
-      <w:r>
-        <w:t>Design patterns</w:t>
-      </w:r>
-      <w:bookmarkEnd w:id="90"/>
-      <w:bookmarkEnd w:id="91"/>
-    </w:p>
-    <w:p>
-      <w:pPr>
-        <w:pStyle w:val="Nadpis2"/>
-      </w:pPr>
-      <w:bookmarkStart w:id="92" w:name="_Toc515472894"/>
-      <w:bookmarkStart w:id="93" w:name="_Toc515473126"/>
-      <w:r>
-        <w:t>Class diagrams</w:t>
-      </w:r>
-      <w:bookmarkEnd w:id="92"/>
-      <w:bookmarkEnd w:id="93"/>
-    </w:p>
-    <w:p>
-      <w:pPr>
-        <w:pStyle w:val="Nadpis2"/>
-      </w:pPr>
-      <w:bookmarkStart w:id="94" w:name="_Toc515472895"/>
-      <w:bookmarkStart w:id="95" w:name="_Toc515473127"/>
-      <w:r>
-        <w:t>Interaction diagrams</w:t>
-      </w:r>
-      <w:bookmarkEnd w:id="94"/>
+        <w:t xml:space="preserve">From the activity diagram for Play Game use case we can see that after navigating labyrinth and finding the statue, a user can interact with the statue which will lead to playing the mini-game. When mini-game is finished, fire point is </w:t>
+      </w:r>
+      <w:r>
+        <w:rPr>
+          <w:rStyle w:val="style-scope"/>
+        </w:rPr>
+        <w:t>received,</w:t>
+      </w:r>
+      <w:r>
+        <w:rPr>
+          <w:rStyle w:val="style-scope"/>
+        </w:rPr>
+        <w:t xml:space="preserve"> and the user is back in the labyrinth. If the user has collected 5 fire points, the level can be finished and next one is loaded.</w:t>
+      </w:r>
+    </w:p>
+    <w:p>
+      <w:pPr>
+        <w:spacing w:before="300"/>
+      </w:pPr>
+      <w:r>
+        <w:rPr>
+          <w:noProof/>
+        </w:rPr>
+        <w:drawing>
+          <wp:inline distT="0" distB="0" distL="0" distR="0" wp14:anchorId="31F13847" wp14:editId="4E7D9C7F">
+            <wp:extent cx="6113780" cy="1977390"/>
+            <wp:effectExtent l="0" t="0" r="1270" b="3810"/>
+            <wp:docPr id="6" name="Obrázek 6"/>
+            <wp:cNvGraphicFramePr>
+              <a:graphicFrameLocks xmlns:a="http://schemas.openxmlformats.org/drawingml/2006/main" noChangeAspect="1"/>
+            </wp:cNvGraphicFramePr>
+            <a:graphic xmlns:a="http://schemas.openxmlformats.org/drawingml/2006/main">
+              <a:graphicData uri="http://schemas.openxmlformats.org/drawingml/2006/picture">
+                <pic:pic xmlns:pic="http://schemas.openxmlformats.org/drawingml/2006/picture">
+                  <pic:nvPicPr>
+                    <pic:cNvPr id="0" name="Picture 1"/>
+                    <pic:cNvPicPr>
+                      <a:picLocks noChangeAspect="1" noChangeArrowheads="1"/>
+                    </pic:cNvPicPr>
+                  </pic:nvPicPr>
+                  <pic:blipFill>
+                    <a:blip r:embed="rId14">
+                      <a:extLst>
+                        <a:ext uri="{28A0092B-C50C-407E-A947-70E740481C1C}">
+                          <a14:useLocalDpi xmlns:a14="http://schemas.microsoft.com/office/drawing/2010/main" val="0"/>
+                        </a:ext>
+                      </a:extLst>
+                    </a:blip>
+                    <a:srcRect/>
+                    <a:stretch>
+                      <a:fillRect/>
+                    </a:stretch>
+                  </pic:blipFill>
+                  <pic:spPr bwMode="auto">
+                    <a:xfrm>
+                      <a:off x="0" y="0"/>
+                      <a:ext cx="6113780" cy="1977390"/>
+                    </a:xfrm>
+                    <a:prstGeom prst="rect">
+                      <a:avLst/>
+                    </a:prstGeom>
+                    <a:noFill/>
+                    <a:ln>
+                      <a:noFill/>
+                    </a:ln>
+                  </pic:spPr>
+                </pic:pic>
+              </a:graphicData>
+            </a:graphic>
+          </wp:inline>
+        </w:drawing>
+      </w:r>
+    </w:p>
+    <w:p>
+      <w:pPr>
+        <w:spacing w:before="300"/>
+      </w:pPr>
+      <w:r>
+        <w:t>Sequence diagram</w:t>
+      </w:r>
+    </w:p>
+    <w:p>
+      <w:pPr>
+        <w:spacing w:before="300" w:line="276" w:lineRule="auto"/>
+      </w:pPr>
+      <w:r>
+        <w:rPr>
+          <w:rStyle w:val="style-scope"/>
+        </w:rPr>
+        <w:t xml:space="preserve">From the sequence diagram for playing mini-game we can see that when game registers user input for interacting with the statue, a method to load mini-game is called on the level changer. The method takes a string with statues name as a parameter, using which it determines which mini-game to load. Before the new scene is loaded, player position is saved. When the game is finished, method </w:t>
+      </w:r>
+      <w:proofErr w:type="gramStart"/>
+      <w:r>
+        <w:rPr>
+          <w:rStyle w:val="style-scope"/>
+        </w:rPr>
+        <w:t>Win(</w:t>
+      </w:r>
+      <w:proofErr w:type="gramEnd"/>
+      <w:r>
+        <w:rPr>
+          <w:rStyle w:val="style-scope"/>
+        </w:rPr>
+        <w:t>) from win manager for a particular mini-game, which gives player one fire point and loads back the level. When the level scene is loaded, a previously saved player position is loaded.</w:t>
+      </w:r>
+    </w:p>
+    <w:p>
+      <w:pPr>
+        <w:spacing w:before="300"/>
+      </w:pPr>
+      <w:r>
+        <w:rPr>
+          <w:noProof/>
+        </w:rPr>
+        <w:drawing>
+          <wp:inline distT="0" distB="0" distL="0" distR="0" wp14:anchorId="036D30BE" wp14:editId="414C34FA">
+            <wp:extent cx="6113780" cy="2466975"/>
+            <wp:effectExtent l="0" t="0" r="1270" b="9525"/>
+            <wp:docPr id="8" name="Obrázek 8"/>
+            <wp:cNvGraphicFramePr>
+              <a:graphicFrameLocks xmlns:a="http://schemas.openxmlformats.org/drawingml/2006/main" noChangeAspect="1"/>
+            </wp:cNvGraphicFramePr>
+            <a:graphic xmlns:a="http://schemas.openxmlformats.org/drawingml/2006/main">
+              <a:graphicData uri="http://schemas.openxmlformats.org/drawingml/2006/picture">
+                <pic:pic xmlns:pic="http://schemas.openxmlformats.org/drawingml/2006/picture">
+                  <pic:nvPicPr>
+                    <pic:cNvPr id="0" name="Picture 2"/>
+                    <pic:cNvPicPr>
+                      <a:picLocks noChangeAspect="1" noChangeArrowheads="1"/>
+                    </pic:cNvPicPr>
+                  </pic:nvPicPr>
+                  <pic:blipFill>
+                    <a:blip r:embed="rId15">
+                      <a:extLst>
+                        <a:ext uri="{28A0092B-C50C-407E-A947-70E740481C1C}">
+                          <a14:useLocalDpi xmlns:a14="http://schemas.microsoft.com/office/drawing/2010/main" val="0"/>
+                        </a:ext>
+                      </a:extLst>
+                    </a:blip>
+                    <a:srcRect/>
+                    <a:stretch>
+                      <a:fillRect/>
+                    </a:stretch>
+                  </pic:blipFill>
+                  <pic:spPr bwMode="auto">
+                    <a:xfrm>
+                      <a:off x="0" y="0"/>
+                      <a:ext cx="6113780" cy="2466975"/>
+                    </a:xfrm>
+                    <a:prstGeom prst="rect">
+                      <a:avLst/>
+                    </a:prstGeom>
+                    <a:noFill/>
+                    <a:ln>
+                      <a:noFill/>
+                    </a:ln>
+                  </pic:spPr>
+                </pic:pic>
+              </a:graphicData>
+            </a:graphic>
+          </wp:inline>
+        </w:drawing>
+      </w:r>
+    </w:p>
+    <w:p>
+      <w:r>
+        <w:br w:type="page"/>
+      </w:r>
+      <w:bookmarkStart w:id="95" w:name="_GoBack"/>
       <w:bookmarkEnd w:id="95"/>
     </w:p>
     <w:p>
@@ -2768,6 +2941,7 @@
       <w:bookmarkStart w:id="96" w:name="_Toc515472896"/>
       <w:bookmarkStart w:id="97" w:name="_Toc515473128"/>
       <w:r>
+        <w:lastRenderedPageBreak/>
         <w:t>UI design choices</w:t>
       </w:r>
       <w:bookmarkEnd w:id="96"/>
@@ -2902,13 +3076,7 @@
         <w:spacing w:before="300"/>
       </w:pPr>
       <w:r>
-        <w:t>Why Use Games to Teach</w:t>
-      </w:r>
-      <w:r>
-        <w:t>.</w:t>
-      </w:r>
-      <w:r>
-        <w:t xml:space="preserve"> </w:t>
+        <w:t xml:space="preserve">Why Use Games to Teach. </w:t>
       </w:r>
       <w:r>
         <w:rPr>
@@ -2923,12 +3091,9 @@
     </w:p>
     <w:p>
       <w:r>
-        <w:t>Available at</w:t>
-      </w:r>
-      <w:r>
-        <w:t xml:space="preserve">: </w:t>
-      </w:r>
-      <w:hyperlink r:id="rId14" w:history="1">
+        <w:t xml:space="preserve">Available at: </w:t>
+      </w:r>
+      <w:hyperlink r:id="rId16" w:history="1">
         <w:r>
           <w:rPr>
             <w:rStyle w:val="Hypertextovodkaz"/>
@@ -3017,7 +3182,7 @@
         </w:rPr>
         <w:t xml:space="preserve">Available at: </w:t>
       </w:r>
-      <w:hyperlink r:id="rId15" w:history="1">
+      <w:hyperlink r:id="rId17" w:history="1">
         <w:r>
           <w:rPr>
             <w:rStyle w:val="Hypertextovodkaz"/>
@@ -3084,7 +3249,7 @@
         </w:rPr>
         <w:t xml:space="preserve">Available at: </w:t>
       </w:r>
-      <w:hyperlink r:id="rId16" w:history="1">
+      <w:hyperlink r:id="rId18" w:history="1">
         <w:r>
           <w:rPr>
             <w:rStyle w:val="Hypertextovodkaz"/>
@@ -3154,7 +3319,7 @@
         </w:rPr>
         <w:t xml:space="preserve">Available at: </w:t>
       </w:r>
-      <w:hyperlink r:id="rId17" w:history="1">
+      <w:hyperlink r:id="rId19" w:history="1">
         <w:r>
           <w:rPr>
             <w:rStyle w:val="Hypertextovodkaz"/>
@@ -3223,7 +3388,7 @@
         </w:rPr>
         <w:t xml:space="preserve">Available at: </w:t>
       </w:r>
-      <w:hyperlink r:id="rId18" w:history="1">
+      <w:hyperlink r:id="rId20" w:history="1">
         <w:r>
           <w:rPr>
             <w:rStyle w:val="Hypertextovodkaz"/>
@@ -3459,7 +3624,7 @@
             </wp:anchor>
           </w:drawing>
         </mc:Choice>
-        <mc:Fallback xmlns:mv="urn:schemas-microsoft-com:mac:vml" xmlns:mo="http://schemas.microsoft.com/office/mac/office/2008/main">
+        <mc:Fallback xmlns:mo="http://schemas.microsoft.com/office/mac/office/2008/main" xmlns:mv="urn:schemas-microsoft-com:mac:vml">
           <w:pict>
             <v:line w14:anchorId="6C056657" id="Straight Connector 4" o:spid="_x0000_s1026" style="position:absolute;z-index:251659264;visibility:visible;mso-wrap-style:square;mso-width-percent:0;mso-wrap-distance-left:9pt;mso-wrap-distance-top:0;mso-wrap-distance-right:9pt;mso-wrap-distance-bottom:0;mso-position-horizontal:center;mso-position-horizontal-relative:margin;mso-position-vertical:absolute;mso-position-vertical-relative:text;mso-width-percent:0;mso-width-relative:margin" from="0,-7.95pt" to="510.5pt,-7.95pt" o:gfxdata="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" strokecolor="#ddd [3204]" strokeweight=".5pt">
               <v:stroke joinstyle="miter"/>
@@ -3702,7 +3867,7 @@
             </wp:anchor>
           </w:drawing>
         </mc:Choice>
-        <mc:Fallback xmlns:mv="urn:schemas-microsoft-com:mac:vml" xmlns:mo="http://schemas.microsoft.com/office/mac/office/2008/main">
+        <mc:Fallback xmlns:mo="http://schemas.microsoft.com/office/mac/office/2008/main" xmlns:mv="urn:schemas-microsoft-com:mac:vml">
           <w:pict>
             <v:line w14:anchorId="10CB381B" id="Straight Connector 5" o:spid="_x0000_s1026" style="position:absolute;z-index:251660288;visibility:visible;mso-wrap-style:square;mso-width-percent:0;mso-wrap-distance-left:9pt;mso-wrap-distance-top:0;mso-wrap-distance-right:9pt;mso-wrap-distance-bottom:0;mso-position-horizontal:absolute;mso-position-horizontal-relative:margin;mso-position-vertical:absolute;mso-position-vertical-relative:text;mso-width-percent:0;mso-width-relative:margin" from="-15.2pt,15.8pt" to="495.3pt,15.8pt" o:gfxdata="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" strokecolor="#ddd [3204]" strokeweight=".5pt">
               <v:stroke joinstyle="miter"/>
@@ -9460,7 +9625,7 @@
 </file>
 
 <file path=customXml/itemProps1.xml><?xml version="1.0" encoding="utf-8"?>
-<ds:datastoreItem xmlns:ds="http://schemas.openxmlformats.org/officeDocument/2006/customXml" ds:itemID="{6F5C16CF-392F-4807-8E41-D2C591B5970C}">
+<ds:datastoreItem xmlns:ds="http://schemas.openxmlformats.org/officeDocument/2006/customXml" ds:itemID="{EF3DDBC4-EEA9-468B-AD86-2918DB06B1AC}">
   <ds:schemaRefs>
     <ds:schemaRef ds:uri="http://schemas.openxmlformats.org/officeDocument/2006/bibliography"/>
   </ds:schemaRefs>

</xml_diff>